<commit_message>
Broken code word doc
</commit_message>
<xml_diff>
--- a/L00126123 Assignment 2 Broken code.docx
+++ b/L00126123 Assignment 2 Broken code.docx
@@ -1425,70 +1425,320 @@
       <w:pPr>
         <w:pStyle w:val="NoSpacing"/>
       </w:pPr>
-      <w:bookmarkStart w:id="0" w:name="_GoBack"/>
-      <w:bookmarkEnd w:id="0"/>
-    </w:p>
-    <w:p>
-      <w:pPr>
-        <w:pStyle w:val="NoSpacing"/>
-      </w:pPr>
-    </w:p>
-    <w:p>
-      <w:pPr>
-        <w:pStyle w:val="NoSpacing"/>
-      </w:pPr>
-    </w:p>
-    <w:p>
-      <w:pPr>
-        <w:pStyle w:val="NoSpacing"/>
-      </w:pPr>
-    </w:p>
-    <w:p>
-      <w:pPr>
-        <w:pStyle w:val="NoSpacing"/>
-      </w:pPr>
-    </w:p>
-    <w:p>
-      <w:pPr>
-        <w:pStyle w:val="NoSpacing"/>
-      </w:pPr>
-    </w:p>
-    <w:p>
-      <w:pPr>
-        <w:pStyle w:val="NoSpacing"/>
-      </w:pPr>
-    </w:p>
-    <w:p>
-      <w:pPr>
-        <w:pStyle w:val="NoSpacing"/>
-      </w:pPr>
-    </w:p>
-    <w:p>
-      <w:pPr>
-        <w:pStyle w:val="NoSpacing"/>
-      </w:pPr>
-    </w:p>
-    <w:p>
-      <w:pPr>
-        <w:pStyle w:val="NoSpacing"/>
-      </w:pPr>
-    </w:p>
-    <w:p>
-      <w:pPr>
-        <w:pStyle w:val="NoSpacing"/>
-      </w:pPr>
-    </w:p>
-    <w:p>
-      <w:pPr>
-        <w:pStyle w:val="Heading1"/>
-      </w:pPr>
-      <w:r>
-        <w:t>Code modernization framework</w:t>
+      <w:r>
+        <w:t>Modernization and code rewrite step will first take into consideration age and complexity of legacy code. Selected project was partially chosen bec</w:t>
+      </w:r>
+      <w:r>
+        <w:t>ause it is old legacy code and it is in line with business requirements. During current state analysis was identified that it requires refactoring and it can be done within of the timeline and budget. Since refactoring is low-risk approach in</w:t>
+      </w:r>
+      <w:r>
+        <w:t xml:space="preserve"> this case Jelen will</w:t>
+      </w:r>
+      <w:r>
+        <w:t xml:space="preserve"> focus on readability, maintainability and performance. The most visible benefit of refactoring approach is that refactoring can be done incrementally.</w:t>
+      </w:r>
+      <w:r>
+        <w:t xml:space="preserve"> </w:t>
+      </w:r>
+    </w:p>
+    <w:p>
+      <w:pPr>
+        <w:pStyle w:val="Heading3"/>
+      </w:pPr>
+      <w:r>
+        <w:lastRenderedPageBreak/>
+        <w:t>1.1.4 DevOps automation</w:t>
+      </w:r>
+    </w:p>
+    <w:p>
+      <w:r>
+        <w:t>Due to dire situation in company, cost reduction is imperative. Attrition caused workforce shortages so expectance is that we deliver more with less resources. Answer to this requirement lies in DevOps automation. Source control system will be heart of DevOps implementation. As Jelen is progressing with code refactoring, code will be committed to repository. Source control system will track changes, code will be available to other stakeholders, it will serve for task automation. Code in Source control system will have significantly improved visibility</w:t>
+      </w:r>
+      <w:r>
+        <w:t xml:space="preserve"> which will in turn help with better understanding of code and code dependencies. It will enable branching which will considerably reduce risk of implementing errors in code with refactoring.</w:t>
+      </w:r>
+    </w:p>
+    <w:p>
+      <w:pPr>
+        <w:pStyle w:val="NoSpacing"/>
+      </w:pPr>
+      <w:r>
+        <w:t>Introduction of CI/CD pipelines in this step will bring automated testing, continuous delivery and continuous deployment. These elements will significantly reduce unplanned work, work in progress and contribute to technical debt reduction which in turn will reduce time to market and costs. Positive knock one effects will be in a form of reduced individual work load, reduced wait time,</w:t>
+      </w:r>
+      <w:r>
+        <w:t xml:space="preserve"> increased number of cycles and above all higher throughput of the whole system.</w:t>
+      </w:r>
+    </w:p>
+    <w:p>
+      <w:pPr>
+        <w:pStyle w:val="NoSpacing"/>
+      </w:pPr>
+    </w:p>
+    <w:p>
+      <w:pPr>
+        <w:pStyle w:val="Heading3"/>
+      </w:pPr>
+      <w:r>
+        <w:t>1.1.5 Demo and UAT</w:t>
+      </w:r>
+    </w:p>
+    <w:p>
+      <w:pPr>
+        <w:pStyle w:val="NoSpacing"/>
+      </w:pPr>
+      <w:r>
+        <w:t>In order to confirm that code is aligned with stakeholder requirements Demo will be in front of key stakeholders. It will serve to get final feedback on functionality, usability or design and confirmation that refactored code is ready for UAT testing.</w:t>
+      </w:r>
+    </w:p>
+    <w:p>
+      <w:pPr>
+        <w:pStyle w:val="NoSpacing"/>
+      </w:pPr>
+      <w:r>
+        <w:t>During UAT software will be tested by our internal end users and it will as well help to identify issues during unit testing or module testing.</w:t>
+      </w:r>
+    </w:p>
+    <w:p>
+      <w:pPr>
+        <w:pStyle w:val="NoSpacing"/>
+      </w:pPr>
+      <w:r>
+        <w:t xml:space="preserve"> </w:t>
+      </w:r>
+    </w:p>
+    <w:p>
+      <w:pPr>
+        <w:pStyle w:val="Heading3"/>
+      </w:pPr>
+      <w:r>
+        <w:t>1.1.6 Release and Hypercare</w:t>
+      </w:r>
+    </w:p>
+    <w:p>
+      <w:r>
+        <w:t>As a last step we have release and hypercare.</w:t>
+      </w:r>
+      <w:r>
+        <w:t xml:space="preserve"> In this step product is </w:t>
+      </w:r>
+      <w:r>
+        <w:t xml:space="preserve">released but it is not final iteration and free of bugs. Hypercare is there to tackle issues that are more of cosmetic nature and everything else will be sent into further iterative development. </w:t>
       </w:r>
     </w:p>
     <w:p/>
     <w:p/>
     <w:p/>
+    <w:p/>
+    <w:p/>
+    <w:p/>
+    <w:p/>
+    <w:p/>
+    <w:p/>
+    <w:p/>
+    <w:p/>
+    <w:p/>
+    <w:p>
+      <w:pPr>
+        <w:pStyle w:val="Heading1"/>
+      </w:pPr>
+      <w:r>
+        <w:lastRenderedPageBreak/>
+        <w:t>Code modernization process</w:t>
+      </w:r>
+    </w:p>
+    <w:p>
+      <w:pPr>
+        <w:pStyle w:val="NoSpacing"/>
+      </w:pPr>
+      <w:r>
+        <w:t>Considering the overall situation in company</w:t>
+      </w:r>
+      <w:r>
+        <w:t>, emphasis is on quick turnaround with focus on throughput increase.</w:t>
+      </w:r>
+    </w:p>
+    <w:p>
+      <w:pPr>
+        <w:pStyle w:val="NoSpacing"/>
+      </w:pPr>
+    </w:p>
+    <w:p>
+      <w:pPr>
+        <w:pStyle w:val="NoSpacing"/>
+      </w:pPr>
+      <w:r>
+        <w:rPr>
+          <w:noProof/>
+          <w:lang w:val="en-IE" w:eastAsia="en-IE"/>
+        </w:rPr>
+        <w:drawing>
+          <wp:inline distT="0" distB="0" distL="0" distR="0" wp14:anchorId="716688C8">
+            <wp:extent cx="6308848" cy="4286250"/>
+            <wp:effectExtent l="0" t="0" r="0" b="0"/>
+            <wp:docPr id="2" name="Picture 2"/>
+            <wp:cNvGraphicFramePr>
+              <a:graphicFrameLocks xmlns:a="http://schemas.openxmlformats.org/drawingml/2006/main" noChangeAspect="1"/>
+            </wp:cNvGraphicFramePr>
+            <a:graphic xmlns:a="http://schemas.openxmlformats.org/drawingml/2006/main">
+              <a:graphicData uri="http://schemas.openxmlformats.org/drawingml/2006/picture">
+                <pic:pic xmlns:pic="http://schemas.openxmlformats.org/drawingml/2006/picture">
+                  <pic:nvPicPr>
+                    <pic:cNvPr id="0" name="Picture 2"/>
+                    <pic:cNvPicPr>
+                      <a:picLocks noChangeAspect="1" noChangeArrowheads="1"/>
+                    </pic:cNvPicPr>
+                  </pic:nvPicPr>
+                  <pic:blipFill>
+                    <a:blip r:embed="rId6">
+                      <a:extLst>
+                        <a:ext uri="{28A0092B-C50C-407E-A947-70E740481C1C}">
+                          <a14:useLocalDpi xmlns:a14="http://schemas.microsoft.com/office/drawing/2010/main" val="0"/>
+                        </a:ext>
+                      </a:extLst>
+                    </a:blip>
+                    <a:srcRect/>
+                    <a:stretch>
+                      <a:fillRect/>
+                    </a:stretch>
+                  </pic:blipFill>
+                  <pic:spPr bwMode="auto">
+                    <a:xfrm>
+                      <a:off x="0" y="0"/>
+                      <a:ext cx="6317660" cy="4292237"/>
+                    </a:xfrm>
+                    <a:prstGeom prst="rect">
+                      <a:avLst/>
+                    </a:prstGeom>
+                    <a:noFill/>
+                  </pic:spPr>
+                </pic:pic>
+              </a:graphicData>
+            </a:graphic>
+          </wp:inline>
+        </w:drawing>
+      </w:r>
+    </w:p>
+    <w:p>
+      <w:pPr>
+        <w:jc w:val="center"/>
+      </w:pPr>
+      <w:r>
+        <w:t>Fig. 2 Modernization process</w:t>
+      </w:r>
+    </w:p>
+    <w:p>
+      <w:pPr>
+        <w:pStyle w:val="NoSpacing"/>
+      </w:pPr>
+      <w:r>
+        <w:t>Code Modernization and DevOps Au</w:t>
+      </w:r>
+      <w:r>
+        <w:t>tomation are 2 crucial steps with predicted time 4 – 6 weeks.</w:t>
+      </w:r>
+    </w:p>
+    <w:p>
+      <w:pPr>
+        <w:pStyle w:val="NoSpacing"/>
+      </w:pPr>
+      <w:r>
+        <w:t>One of the selection criteria for project that will serve as proof of concept was risk factor. Since code refactoring inherently has a lower risk factor</w:t>
+      </w:r>
+      <w:r>
+        <w:t>,</w:t>
+      </w:r>
+      <w:r>
+        <w:t xml:space="preserve"> project that requires code refactoring was selected.</w:t>
+      </w:r>
+    </w:p>
+    <w:p>
+      <w:pPr>
+        <w:pStyle w:val="NoSpacing"/>
+      </w:pPr>
+      <w:r>
+        <w:t xml:space="preserve">Jelen will tackle coding while Ren will serve as </w:t>
+      </w:r>
+      <w:r>
+        <w:t>liaison</w:t>
+      </w:r>
+      <w:r>
+        <w:t xml:space="preserve"> between stakeholders and Jelen.</w:t>
+      </w:r>
+      <w:r>
+        <w:t xml:space="preserve"> Communication with stakeholders and value that it brings will be emphasised on every management meeting.</w:t>
+      </w:r>
+    </w:p>
+    <w:p>
+      <w:pPr>
+        <w:pStyle w:val="NoSpacing"/>
+      </w:pPr>
+    </w:p>
+    <w:p>
+      <w:pPr>
+        <w:pStyle w:val="Heading2"/>
+      </w:pPr>
+      <w:r>
+        <w:t>2.1 C</w:t>
+      </w:r>
+      <w:r>
+        <w:t xml:space="preserve">ode review </w:t>
+      </w:r>
+    </w:p>
+    <w:p>
+      <w:pPr>
+        <w:pStyle w:val="NoSpacing"/>
+      </w:pPr>
+      <w:r>
+        <w:t xml:space="preserve">In code review </w:t>
+      </w:r>
+      <w:bookmarkStart w:id="0" w:name="_GoBack"/>
+      <w:bookmarkEnd w:id="0"/>
+      <w:r>
+        <w:t xml:space="preserve">current state of the legacy code will be </w:t>
+      </w:r>
+      <w:r>
+        <w:t>assessed. Team will identify are there security vulnerabilities present, are there any performance issues or is there any technical debt related to it.</w:t>
+      </w:r>
+    </w:p>
+    <w:p>
+      <w:pPr>
+        <w:pStyle w:val="NoSpacing"/>
+      </w:pPr>
+      <w:r>
+        <w:t xml:space="preserve">After current state is confirmed team will confirm scope of refactoring effort which will enable better control of the scope creep in later phases. When scope is defined Team will select refactoring approach which will depend mostly on specific problems that were identified during current state review. </w:t>
+      </w:r>
+      <w:r>
+        <w:t>With refactoring approach selected Jelen will proceed with implementation of refactoring changes.</w:t>
+      </w:r>
+    </w:p>
+    <w:p>
+      <w:pPr>
+        <w:pStyle w:val="NoSpacing"/>
+      </w:pPr>
+      <w:r>
+        <w:t>Unit Testing</w:t>
+      </w:r>
+    </w:p>
+    <w:p>
+      <w:pPr>
+        <w:pStyle w:val="NoSpacing"/>
+      </w:pPr>
+    </w:p>
+    <w:p>
+      <w:pPr>
+        <w:pStyle w:val="NoSpacing"/>
+      </w:pPr>
+    </w:p>
+    <w:p/>
+    <w:p>
+      <w:pPr>
+        <w:pStyle w:val="Heading1"/>
+      </w:pPr>
+      <w:r>
+        <w:lastRenderedPageBreak/>
+        <w:t>Code review</w:t>
+      </w:r>
+    </w:p>
     <w:p/>
     <w:p/>
     <w:p/>

</xml_diff>

<commit_message>
Assignment 2 word doc
</commit_message>
<xml_diff>
--- a/L00126123 Assignment 2 Broken code.docx
+++ b/L00126123 Assignment 2 Broken code.docx
@@ -1030,10 +1030,10 @@
         <w:pStyle w:val="NoSpacing"/>
       </w:pPr>
       <w:r>
-        <w:t>Situation d</w:t>
-      </w:r>
-      <w:r>
-        <w:t xml:space="preserve">escribed in assignment </w:t>
+        <w:t>A</w:t>
+      </w:r>
+      <w:r>
+        <w:t xml:space="preserve">ssignment </w:t>
       </w:r>
       <w:r>
         <w:t>presenting us with</w:t>
@@ -1120,7 +1120,13 @@
         <w:t xml:space="preserve">ation of internal processes requires participation of </w:t>
       </w:r>
       <w:r>
-        <w:t xml:space="preserve">all stakeholders from ground up and processes needs to be assessed from the point of view that every </w:t>
+        <w:t>all stakeholders from ground up and processes needs to be assessed from the point of view that</w:t>
+      </w:r>
+      <w:r>
+        <w:t>,</w:t>
+      </w:r>
+      <w:r>
+        <w:t xml:space="preserve"> every </w:t>
       </w:r>
       <w:r>
         <w:t xml:space="preserve">individual </w:t>
@@ -1175,7 +1181,25 @@
         <w:t>Ren is senior engineer with a lot of experience within the company.</w:t>
       </w:r>
       <w:r>
-        <w:t xml:space="preserve"> He was in a company from very begging but unfortunately he worked on only one product and this product is discontinued. From him we won’t gain much from innovation or modern approaches but we will get wealth of information about internal processes and current state. My first goal is to secure a buy in from him in order to utilise him as person who will point me to individuals which I will need to tackle existing problems. Another extremely important role for him will be to promote DevOps on individual level where he would alleviate fear of change in other experienced employees and normally convey findings back to me.</w:t>
+        <w:t xml:space="preserve"> He was in a company from very begging but unfortunately he worked on only one product and this product i</w:t>
+      </w:r>
+      <w:r>
+        <w:t>s discontinued. From him team</w:t>
+      </w:r>
+      <w:r>
+        <w:t xml:space="preserve"> won’t gain much from innova</w:t>
+      </w:r>
+      <w:r>
+        <w:t>tion or modern approaches but team</w:t>
+      </w:r>
+      <w:r>
+        <w:t xml:space="preserve"> will get wealth of information about internal processes and current state. My first goal is to secure a buy in from him in order to utilise him as person who will point me to individuals which I will need to tackle existing problems. Another extremely important role for him will be to promote DevOps on individual level where he would alleviate fear of change</w:t>
+      </w:r>
+      <w:r>
+        <w:t xml:space="preserve"> and dispositional resistance</w:t>
+      </w:r>
+      <w:r>
+        <w:t xml:space="preserve"> in other experienced employees and normally convey findings back to me.</w:t>
       </w:r>
     </w:p>
     <w:p>
@@ -1221,7 +1245,13 @@
     </w:p>
     <w:p>
       <w:r>
-        <w:t xml:space="preserve">Since company is in difficult situation and time and resources are very limited focus in this new approach is on cost saving and time to market. It involves research, experimental part and testing but limited only to internal processes. Most important feature is that this framework is completely scalable and as in-company </w:t>
+        <w:t>Since company is in difficult situation and time and resources are very limited</w:t>
+      </w:r>
+      <w:r>
+        <w:t>,</w:t>
+      </w:r>
+      <w:r>
+        <w:t xml:space="preserve"> focus in this new approach is on cost saving and time to market. It involves research, experimental part and testing but limited only to internal processes. Most important feature is that this framework is completely scalable and as in-company </w:t>
       </w:r>
       <w:r>
         <w:t>processes mature it will prepare the groundwork to implement more comprehensive framework</w:t>
@@ -1380,6 +1410,9 @@
         <w:t>and do a basic test</w:t>
       </w:r>
       <w:r>
+        <w:t xml:space="preserve"> of selected technology stack</w:t>
+      </w:r>
+      <w:r>
         <w:t>.</w:t>
       </w:r>
       <w:r>
@@ -1389,7 +1422,13 @@
         <w:t>Test is required in</w:t>
       </w:r>
       <w:r>
-        <w:t xml:space="preserve"> order to confirm that selected technology is in line with our previously defined requirements. </w:t>
+        <w:t xml:space="preserve"> order to confirm that selected technology</w:t>
+      </w:r>
+      <w:r>
+        <w:t xml:space="preserve"> stack</w:t>
+      </w:r>
+      <w:r>
+        <w:t xml:space="preserve"> is in line with our previously defined requirements. </w:t>
       </w:r>
     </w:p>
     <w:p>
@@ -1405,7 +1444,13 @@
         <w:pStyle w:val="NoSpacing"/>
       </w:pPr>
       <w:r>
-        <w:t>During evaluation strong consideration will be on existing skills of my team member Jelen, the budget available and the timeline available. Chosen Technology stack cannot require extremely complex training.</w:t>
+        <w:t xml:space="preserve">During evaluation strong consideration will be on existing skills of my team member Jelen, the budget available and the timeline available. Chosen Technology stack </w:t>
+      </w:r>
+      <w:r>
+        <w:t>shouldn’t</w:t>
+      </w:r>
+      <w:r>
+        <w:t xml:space="preserve"> require extremely complex training.</w:t>
       </w:r>
     </w:p>
     <w:p>
@@ -1642,7 +1687,10 @@
         <w:pStyle w:val="NoSpacing"/>
       </w:pPr>
       <w:r>
-        <w:t>One of the selection criteria for project that will serve as proof of concept was risk factor. Since code refactoring inherently has a lower risk factor</w:t>
+        <w:t xml:space="preserve">Risk factor was one of selection criteria. </w:t>
+      </w:r>
+      <w:r>
+        <w:t>Since code refactoring inherently has a lower risk factor</w:t>
       </w:r>
       <w:r>
         <w:t>,</w:t>
@@ -1709,7 +1757,13 @@
         <w:t xml:space="preserve">After current state is confirmed team will confirm scope of refactoring effort which will enable better control of the scope creep in later phases. When scope is defined Team will select refactoring approach which will depend mostly on specific problems that were identified during current state review. </w:t>
       </w:r>
       <w:r>
-        <w:t>With refactoring approach selected Jelen will proceed with implementation of refactoring changes.</w:t>
+        <w:t>With refactoring approach selected</w:t>
+      </w:r>
+      <w:r>
+        <w:t>,</w:t>
+      </w:r>
+      <w:r>
+        <w:t xml:space="preserve"> Jelen will proceed with implementation of refactoring changes.</w:t>
       </w:r>
       <w:r>
         <w:t xml:space="preserve"> Stakeholders will be required to confirm all the findings and will be active participant in every step.</w:t>
@@ -1849,7 +1903,13 @@
         <w:pStyle w:val="NoSpacing"/>
       </w:pPr>
       <w:r>
-        <w:t>DevOps automation will drastically increase efficiency of the process. Repetitive tasks are streamlined and human error is reduced to smallest possible amount. With automation team will ensure that outcomes are reliable and consistent.</w:t>
+        <w:t>DevOps automation will drastically increase efficiency of the process. Repetitive tasks are streamlined and human error is reduced to smallest possible amount. With automation</w:t>
+      </w:r>
+      <w:r>
+        <w:t>,</w:t>
+      </w:r>
+      <w:r>
+        <w:t xml:space="preserve"> team will ensure that outcomes are reliable and consistent.</w:t>
       </w:r>
     </w:p>
     <w:p>
@@ -1874,10 +1934,20 @@
         <w:pStyle w:val="NoSpacing"/>
       </w:pPr>
       <w:r>
-        <w:t xml:space="preserve">Automated testing frameworks </w:t>
-      </w:r>
-      <w:bookmarkStart w:id="0" w:name="_GoBack"/>
-      <w:bookmarkEnd w:id="0"/>
+        <w:t>Automa</w:t>
+      </w:r>
+      <w:r>
+        <w:t>ted testing will detect defects early in the process which will directly reduce unplanned work in deployment. Any reduction in unplanned work will increase throughput of the system which in turn will bring higher number of cycles. One of important elements is that all constraints will be visible. With visible constraints it will be easier to calculate wait time. Wait time is extremely important because it directly increases work in pr</w:t>
+      </w:r>
+      <w:r>
+        <w:t>ogress. If developer is 99</w:t>
+      </w:r>
+      <w:r>
+        <w:t>% utilized that means that any new work that arrives at his table w</w:t>
+      </w:r>
+      <w:r>
+        <w:t xml:space="preserve">ill have to wait 99 time longer than it would wait if developer is 50% utilized. Since repetitive tasks will be automated waiting time will be directly reduced and positive knock on effects will be felt trough system. </w:t>
+      </w:r>
     </w:p>
     <w:p>
       <w:r>
@@ -1903,10 +1973,184 @@
         <w:pStyle w:val="Heading1"/>
       </w:pPr>
       <w:r>
+        <w:lastRenderedPageBreak/>
         <w:t>Conclusion</w:t>
       </w:r>
     </w:p>
     <w:p/>
+    <w:p>
+      <w:pPr>
+        <w:pStyle w:val="NoSpacing"/>
+      </w:pPr>
+      <w:r>
+        <w:t xml:space="preserve">Goal of the DevOps framework which was presented is to address the challenges of the company which clearly didn’t follow any of the </w:t>
+      </w:r>
+      <w:r>
+        <w:t>work management methodologies in the past. Since time i</w:t>
+      </w:r>
+      <w:r>
+        <w:t>s main limiting factor focus is</w:t>
+      </w:r>
+      <w:r>
+        <w:t xml:space="preserve"> placed on strategic steps which emphasize cost saving and time to market improvements. Framework is enabling the company to bring in effective change and scalability but it </w:t>
+      </w:r>
+      <w:r>
+        <w:t>is taking in account limited resources and challenging circumstances</w:t>
+      </w:r>
+      <w:r>
+        <w:t xml:space="preserve">. The main distinction between this change and previous change initiatives is that this change will lay down foundation for true cultural change with Continuous Improvement at its hart. </w:t>
+      </w:r>
+    </w:p>
+    <w:p>
+      <w:pPr>
+        <w:pStyle w:val="NoSpacing"/>
+      </w:pPr>
+    </w:p>
+    <w:p>
+      <w:pPr>
+        <w:pStyle w:val="NoSpacing"/>
+      </w:pPr>
+      <w:r>
+        <w:t xml:space="preserve">Pivotal element of this change is that it is offered and not pushed and all stakeholders are involved and participating in every step with emphasis on communication and feedback loop. </w:t>
+      </w:r>
+    </w:p>
+    <w:p>
+      <w:pPr>
+        <w:pStyle w:val="NoSpacing"/>
+      </w:pPr>
+      <w:r>
+        <w:t>Structured process that this framework follows</w:t>
+      </w:r>
+      <w:r>
+        <w:t xml:space="preserve"> </w:t>
+      </w:r>
+      <w:r>
+        <w:t>enables quick results and iterative improvements. Quick results and iterative improvements will serve as business case for more encompassing CALMS-based framework in the future which will tackle all aspects of organization.</w:t>
+      </w:r>
+    </w:p>
+    <w:p>
+      <w:pPr>
+        <w:pStyle w:val="NoSpacing"/>
+      </w:pPr>
+    </w:p>
+    <w:p>
+      <w:pPr>
+        <w:pStyle w:val="NoSpacing"/>
+      </w:pPr>
+      <w:r>
+        <w:t xml:space="preserve">Starting point of this framework is analysis of current state of the company and work portfolio. This </w:t>
+      </w:r>
+      <w:r>
+        <w:t>starting point allows the team to identify key stakeholders, gather relevant data, define scope of the analysis, pinpoint subject matter experts that may contribute to development. Even this starting point directly contributes to cost and risk reduction which is securing buy in from management.</w:t>
+      </w:r>
+    </w:p>
+    <w:p>
+      <w:pPr>
+        <w:pStyle w:val="NoSpacing"/>
+      </w:pPr>
+      <w:r>
+        <w:t>Other steps during implementation are research on suitable technology stack, modernizing and code refactoring, DevOps automation implementation are reconfirming dedication to cost reduction, resource utilization and risk management.</w:t>
+      </w:r>
+    </w:p>
+    <w:p>
+      <w:pPr>
+        <w:pStyle w:val="NoSpacing"/>
+      </w:pPr>
+    </w:p>
+    <w:p>
+      <w:pPr>
+        <w:pStyle w:val="NoSpacing"/>
+      </w:pPr>
+      <w:r>
+        <w:t>Implementation of Continuous Integration and Con</w:t>
+      </w:r>
+      <w:r>
+        <w:t>tinuous Delivery pipelines have a “game changer” role in reduction of unplanned work, increase of code quality and reducing “time to market” (in this case internal users). Approach emphasizes communication, collaboration and iterative development as cornerstones of achieving the targeted results.</w:t>
+      </w:r>
+    </w:p>
+    <w:p>
+      <w:pPr>
+        <w:pStyle w:val="NoSpacing"/>
+      </w:pPr>
+    </w:p>
+    <w:p>
+      <w:pPr>
+        <w:pStyle w:val="NoSpacing"/>
+      </w:pPr>
+      <w:r>
+        <w:t xml:space="preserve">If company adheres to principles of presented framework, benefits will be substantial and mainly identifiable trough reduced technical debt, </w:t>
+      </w:r>
+      <w:r>
+        <w:t xml:space="preserve">reduced work in progress, reduced unplanned work, </w:t>
+      </w:r>
+      <w:bookmarkStart w:id="0" w:name="_GoBack"/>
+      <w:bookmarkEnd w:id="0"/>
+      <w:r>
+        <w:t xml:space="preserve">increased system throughput, higher resource efficiency, better alignment between company goals and employees. </w:t>
+      </w:r>
+    </w:p>
+    <w:p>
+      <w:pPr>
+        <w:pStyle w:val="NoSpacing"/>
+      </w:pPr>
+      <w:r>
+        <w:t>Emphasis on scalability guarantees that as introduced processes</w:t>
+      </w:r>
+      <w:r>
+        <w:t xml:space="preserve"> mature company can move into</w:t>
+      </w:r>
+      <w:r>
+        <w:t xml:space="preserve"> more </w:t>
+      </w:r>
+      <w:r>
+        <w:t>thorough</w:t>
+      </w:r>
+      <w:r>
+        <w:t xml:space="preserve"> frameworks or even develop custom made framework which would include all aspects of machine learning and forecasting.</w:t>
+      </w:r>
+    </w:p>
+    <w:p>
+      <w:pPr>
+        <w:pStyle w:val="NoSpacing"/>
+      </w:pPr>
+    </w:p>
+    <w:p>
+      <w:pPr>
+        <w:pStyle w:val="NoSpacing"/>
+      </w:pPr>
+      <w:r>
+        <w:t>T</w:t>
+      </w:r>
+      <w:r>
+        <w:t>his DevOps implementation framework provides a strategic road</w:t>
+      </w:r>
+      <w:r>
+        <w:t>map for the company to tackle current and future challenges, implement</w:t>
+      </w:r>
+      <w:r>
+        <w:t xml:space="preserve"> DevOps principles, and achieve long-term success.</w:t>
+      </w:r>
+    </w:p>
+    <w:p>
+      <w:pPr>
+        <w:pStyle w:val="NoSpacing"/>
+      </w:pPr>
+    </w:p>
+    <w:p>
+      <w:pPr>
+        <w:pStyle w:val="NoSpacing"/>
+      </w:pPr>
+    </w:p>
+    <w:p>
+      <w:pPr>
+        <w:pStyle w:val="NoSpacing"/>
+      </w:pPr>
+    </w:p>
+    <w:p>
+      <w:pPr>
+        <w:pStyle w:val="NoSpacing"/>
+      </w:pPr>
+    </w:p>
     <w:sectPr>
       <w:pgSz w:w="11906" w:h="16838"/>
       <w:pgMar w:top="1440" w:right="1440" w:bottom="1440" w:left="1440" w:header="708" w:footer="708" w:gutter="0"/>
@@ -2702,6 +2946,37 @@
       <w:lang w:val="en-GB"/>
     </w:rPr>
   </w:style>
+  <w:style w:type="paragraph" w:styleId="BalloonText">
+    <w:name w:val="Balloon Text"/>
+    <w:basedOn w:val="Normal"/>
+    <w:link w:val="BalloonTextChar"/>
+    <w:uiPriority w:val="99"/>
+    <w:semiHidden/>
+    <w:unhideWhenUsed/>
+    <w:rsid w:val="00C5653B"/>
+    <w:pPr>
+      <w:spacing w:after="0" w:line="240" w:lineRule="auto"/>
+    </w:pPr>
+    <w:rPr>
+      <w:rFonts w:ascii="Segoe UI" w:hAnsi="Segoe UI" w:cs="Segoe UI"/>
+      <w:sz w:val="18"/>
+      <w:szCs w:val="18"/>
+    </w:rPr>
+  </w:style>
+  <w:style w:type="character" w:customStyle="1" w:styleId="BalloonTextChar">
+    <w:name w:val="Balloon Text Char"/>
+    <w:basedOn w:val="DefaultParagraphFont"/>
+    <w:link w:val="BalloonText"/>
+    <w:uiPriority w:val="99"/>
+    <w:semiHidden/>
+    <w:rsid w:val="00C5653B"/>
+    <w:rPr>
+      <w:rFonts w:ascii="Segoe UI" w:hAnsi="Segoe UI" w:cs="Segoe UI"/>
+      <w:sz w:val="18"/>
+      <w:szCs w:val="18"/>
+      <w:lang w:val="en-GB"/>
+    </w:rPr>
+  </w:style>
 </w:styles>
 </file>
 

</xml_diff>